<commit_message>
I am the storm
</commit_message>
<xml_diff>
--- a/WIP/_Tutorial/国家副手Secondary.docx
+++ b/WIP/_Tutorial/国家副手Secondary.docx
@@ -186,7 +186,7 @@
           <w:szCs w:val="24"/>
           <w:lang w:val="en-US" w:eastAsia="zh-CN"/>
         </w:rPr>
-        <w:t>在common/ideas/zzz_FE_dummy_secondary.txt文件</w:t>
+        <w:t>在common/ideas/zzz_FE_dummy_secondary.txt文件中，hidden_ideas括号对内添加以下字段（注意</w:t>
       </w:r>
       <w:bookmarkStart w:id="0" w:name="_GoBack"/>
       <w:bookmarkEnd w:id="0"/>
@@ -197,7 +197,7 @@
           <w:szCs w:val="24"/>
           <w:lang w:val="en-US" w:eastAsia="zh-CN"/>
         </w:rPr>
-        <w:t>中，hidden_ideas括号对内添加以下字段（注意不要此处及以后的【idea_token】都不要_character）：</w:t>
+        <w:t>此处及以后的【idea_token】都不要_character）：</w:t>
       </w:r>
     </w:p>
     <w:p>

</xml_diff>